<commit_message>
updated the tata kfs docx
</commit_message>
<xml_diff>
--- a/docx-template/Tata_KFS_Review_Template.docx
+++ b/docx-template/Tata_KFS_Review_Template.docx
@@ -123,15 +123,17 @@
           <w:p>
             <w:pPr>
               <w:rPr>
-                <w:b w:val="1"/>
-                <w:sz w:val="20"/>
-                <w:szCs w:val="20"/>
-              </w:rPr>
-            </w:pPr>
-            <w:r>
-              <w:rPr>
-                <w:rtl w:val="0"/>
-              </w:rPr>
+                <w:sz w:val="20"/>
+                <w:szCs w:val="20"/>
+              </w:rPr>
+            </w:pPr>
+            <w:r>
+              <w:rPr>
+                <w:sz w:val="20"/>
+                <w:szCs w:val="20"/>
+                <w:rtl w:val="0"/>
+              </w:rPr>
+              <w:t xml:space="preserve">{{date_of_execution}}</w:t>
             </w:r>
           </w:p>
         </w:tc>
@@ -438,15 +440,13 @@
           <w:p>
             <w:pPr>
               <w:rPr>
-                <w:b w:val="1"/>
-                <w:sz w:val="20"/>
-                <w:szCs w:val="20"/>
-                <w:highlight w:val="white"/>
-              </w:rPr>
-            </w:pPr>
-            <w:r>
-              <w:rPr>
-                <w:b w:val="1"/>
+                <w:sz w:val="20"/>
+                <w:szCs w:val="20"/>
+                <w:highlight w:val="white"/>
+              </w:rPr>
+            </w:pPr>
+            <w:r>
+              <w:rPr>
                 <w:sz w:val="20"/>
                 <w:szCs w:val="20"/>
                 <w:highlight w:val="white"/>
@@ -592,15 +592,13 @@
           <w:p>
             <w:pPr>
               <w:rPr>
-                <w:b w:val="1"/>
-                <w:sz w:val="20"/>
-                <w:szCs w:val="20"/>
-                <w:highlight w:val="white"/>
-              </w:rPr>
-            </w:pPr>
-            <w:r>
-              <w:rPr>
-                <w:b w:val="1"/>
+                <w:sz w:val="20"/>
+                <w:szCs w:val="20"/>
+                <w:highlight w:val="white"/>
+              </w:rPr>
+            </w:pPr>
+            <w:r>
+              <w:rPr>
                 <w:sz w:val="20"/>
                 <w:szCs w:val="20"/>
                 <w:highlight w:val="white"/>
@@ -746,15 +744,13 @@
           <w:p>
             <w:pPr>
               <w:rPr>
-                <w:b w:val="1"/>
-                <w:sz w:val="20"/>
-                <w:szCs w:val="20"/>
-                <w:highlight w:val="white"/>
-              </w:rPr>
-            </w:pPr>
-            <w:r>
-              <w:rPr>
-                <w:b w:val="1"/>
+                <w:sz w:val="20"/>
+                <w:szCs w:val="20"/>
+                <w:highlight w:val="white"/>
+              </w:rPr>
+            </w:pPr>
+            <w:r>
+              <w:rPr>
                 <w:sz w:val="20"/>
                 <w:szCs w:val="20"/>
                 <w:highlight w:val="white"/>
@@ -1666,28 +1662,19 @@
           <w:p>
             <w:pPr>
               <w:spacing w:line="259" w:lineRule="auto"/>
-              <w:ind w:left="20" w:firstLine="0"/>
-              <w:rPr>
-                <w:sz w:val="20"/>
-                <w:szCs w:val="20"/>
-              </w:rPr>
-            </w:pPr>
-            <w:r>
-              <w:rPr>
-                <w:b w:val="1"/>
-                <w:sz w:val="20"/>
-                <w:szCs w:val="20"/>
-                <w:rtl w:val="0"/>
-              </w:rPr>
-              <w:t xml:space="preserve"> </w:t>
-            </w:r>
-            <w:r>
-              <w:rPr>
-                <w:sz w:val="20"/>
-                <w:szCs w:val="20"/>
-                <w:rtl w:val="0"/>
-              </w:rPr>
-              <w:t xml:space="preserve">                                                                            *</w:t>
+              <w:ind w:left="0" w:firstLine="0"/>
+              <w:rPr>
+                <w:sz w:val="20"/>
+                <w:szCs w:val="20"/>
+              </w:rPr>
+            </w:pPr>
+            <w:r>
+              <w:rPr>
+                <w:sz w:val="20"/>
+                <w:szCs w:val="20"/>
+                <w:rtl w:val="0"/>
+              </w:rPr>
+              <w:t xml:space="preserve">{{loan_amount}} /-  *                                                         </w:t>
             </w:r>
           </w:p>
         </w:tc>
@@ -3330,7 +3317,7 @@
                 <w:highlight w:val="white"/>
                 <w:rtl w:val="0"/>
               </w:rPr>
-              <w:t xml:space="preserve">{{annualized_interest_rate}}% p.a.</w:t>
+              <w:t xml:space="preserve">{{rate_of_interest}}% p.a.</w:t>
             </w:r>
             <w:r>
               <w:rPr>
@@ -4039,7 +4026,7 @@
                 <w:highlight w:val="white"/>
                 <w:rtl w:val="0"/>
               </w:rPr>
-              <w:t xml:space="preserve">{processing_fees}}/-</w:t>
+              <w:t xml:space="preserve">{processing_charge}}/-</w:t>
             </w:r>
             <w:r>
               <w:rPr>
@@ -4677,7 +4664,7 @@
       <w:tr>
         <w:trPr>
           <w:cantSplit w:val="0"/>
-          <w:trHeight w:val="320" w:hRule="atLeast"/>
+          <w:trHeight w:val="315" w:hRule="atLeast"/>
           <w:tblHeader w:val="0"/>
         </w:trPr>
         <w:tc>
@@ -4752,7 +4739,7 @@
           </w:tcPr>
           <w:p>
             <w:pPr>
-              <w:spacing w:line="259" w:lineRule="auto"/>
+              <w:spacing w:line="240" w:lineRule="auto"/>
               <w:ind w:right="43"/>
               <w:rPr>
                 <w:sz w:val="20"/>
@@ -4767,13 +4754,78 @@
                 <w:highlight w:val="white"/>
                 <w:rtl w:val="0"/>
               </w:rPr>
+              <w:t xml:space="preserve">NA</w:t>
+            </w:r>
+          </w:p>
+        </w:tc>
+        <w:tc>
+          <w:tcPr>
+            <w:gridSpan w:val="6"/>
+            <w:tcBorders>
+              <w:top w:color="000000" w:space="0" w:sz="4" w:val="single"/>
+              <w:left w:color="000000" w:space="0" w:sz="4" w:val="single"/>
+              <w:bottom w:color="000000" w:space="0" w:sz="4" w:val="single"/>
+              <w:right w:color="000000" w:space="0" w:sz="4" w:val="single"/>
+            </w:tcBorders>
+          </w:tcPr>
+          <w:p>
+            <w:pPr>
+              <w:spacing w:line="259" w:lineRule="auto"/>
+              <w:ind w:right="46"/>
+              <w:rPr>
+                <w:sz w:val="20"/>
+                <w:szCs w:val="20"/>
+                <w:highlight w:val="white"/>
+              </w:rPr>
+            </w:pPr>
+            <w:r>
+              <w:rPr>
+                <w:sz w:val="20"/>
+                <w:szCs w:val="20"/>
+                <w:highlight w:val="white"/>
+                <w:rtl w:val="0"/>
+              </w:rPr>
+              <w:t xml:space="preserve">NA</w:t>
+            </w:r>
+          </w:p>
+        </w:tc>
+        <w:tc>
+          <w:tcPr>
+            <w:tcBorders>
+              <w:top w:color="000000" w:space="0" w:sz="4" w:val="single"/>
+              <w:left w:color="000000" w:space="0" w:sz="4" w:val="single"/>
+              <w:bottom w:color="000000" w:space="0" w:sz="4" w:val="single"/>
+              <w:right w:color="000000" w:space="0" w:sz="4" w:val="single"/>
+            </w:tcBorders>
+          </w:tcPr>
+          <w:p>
+            <w:pPr>
+              <w:spacing w:line="259" w:lineRule="auto"/>
+              <w:ind w:right="43"/>
+              <w:rPr>
+                <w:sz w:val="20"/>
+                <w:szCs w:val="20"/>
+              </w:rPr>
+            </w:pPr>
+            <w:r>
+              <w:rPr>
+                <w:sz w:val="20"/>
+                <w:szCs w:val="20"/>
+                <w:highlight w:val="white"/>
+                <w:rtl w:val="0"/>
+              </w:rPr>
               <w:t xml:space="preserve">One time </w:t>
             </w:r>
-          </w:p>
-        </w:tc>
-        <w:tc>
-          <w:tcPr>
-            <w:gridSpan w:val="6"/>
+            <w:r>
+              <w:rPr>
+                <w:rtl w:val="0"/>
+              </w:rPr>
+            </w:r>
+          </w:p>
+        </w:tc>
+        <w:tc>
+          <w:tcPr>
+            <w:gridSpan w:val="5"/>
             <w:tcBorders>
               <w:top w:color="000000" w:space="0" w:sz="4" w:val="single"/>
               <w:left w:color="000000" w:space="0" w:sz="4" w:val="single"/>
@@ -4788,7 +4840,6 @@
               <w:rPr>
                 <w:sz w:val="20"/>
                 <w:szCs w:val="20"/>
-                <w:highlight w:val="white"/>
               </w:rPr>
             </w:pPr>
             <w:r>
@@ -4828,63 +4879,6 @@
               <w:rPr>
                 <w:rtl w:val="0"/>
               </w:rPr>
-            </w:r>
-          </w:p>
-        </w:tc>
-        <w:tc>
-          <w:tcPr>
-            <w:tcBorders>
-              <w:top w:color="000000" w:space="0" w:sz="4" w:val="single"/>
-              <w:left w:color="000000" w:space="0" w:sz="4" w:val="single"/>
-              <w:bottom w:color="000000" w:space="0" w:sz="4" w:val="single"/>
-              <w:right w:color="000000" w:space="0" w:sz="4" w:val="single"/>
-            </w:tcBorders>
-          </w:tcPr>
-          <w:p>
-            <w:pPr>
-              <w:spacing w:line="259" w:lineRule="auto"/>
-              <w:ind w:right="44"/>
-              <w:rPr>
-                <w:sz w:val="20"/>
-                <w:szCs w:val="20"/>
-              </w:rPr>
-            </w:pPr>
-            <w:r>
-              <w:rPr>
-                <w:sz w:val="20"/>
-                <w:szCs w:val="20"/>
-                <w:rtl w:val="0"/>
-              </w:rPr>
-              <w:t xml:space="preserve">NA</w:t>
-            </w:r>
-          </w:p>
-        </w:tc>
-        <w:tc>
-          <w:tcPr>
-            <w:gridSpan w:val="5"/>
-            <w:tcBorders>
-              <w:top w:color="000000" w:space="0" w:sz="4" w:val="single"/>
-              <w:left w:color="000000" w:space="0" w:sz="4" w:val="single"/>
-              <w:bottom w:color="000000" w:space="0" w:sz="4" w:val="single"/>
-              <w:right w:color="000000" w:space="0" w:sz="4" w:val="single"/>
-            </w:tcBorders>
-          </w:tcPr>
-          <w:p>
-            <w:pPr>
-              <w:spacing w:line="259" w:lineRule="auto"/>
-              <w:ind w:right="44"/>
-              <w:rPr>
-                <w:sz w:val="20"/>
-                <w:szCs w:val="20"/>
-              </w:rPr>
-            </w:pPr>
-            <w:r>
-              <w:rPr>
-                <w:sz w:val="20"/>
-                <w:szCs w:val="20"/>
-                <w:rtl w:val="0"/>
-              </w:rPr>
-              <w:t xml:space="preserve">NA</w:t>
             </w:r>
           </w:p>
         </w:tc>
@@ -9340,7 +9334,7 @@
                 <w:highlight w:val="white"/>
                 <w:rtl w:val="0"/>
               </w:rPr>
-              <w:t xml:space="preserve">{{annualized_interest_rate}}% p.a.</w:t>
+              <w:t xml:space="preserve">{{rate_of_interest}}% p.a.</w:t>
             </w:r>
             <w:r>
               <w:rPr>
@@ -9684,7 +9678,7 @@
                 <w:highlight w:val="white"/>
                 <w:rtl w:val="0"/>
               </w:rPr>
-              <w:t xml:space="preserve">}}% p.a.</w:t>
+              <w:t xml:space="preserve">}} p.a.</w:t>
             </w:r>
           </w:p>
         </w:tc>
@@ -9801,7 +9795,7 @@
                 <w:highlight w:val="white"/>
                 <w:rtl w:val="0"/>
               </w:rPr>
-              <w:t xml:space="preserve">}}% p.a.</w:t>
+              <w:t xml:space="preserve">}} p.a.</w:t>
             </w:r>
           </w:p>
         </w:tc>
@@ -9931,7 +9925,7 @@
                 <w:highlight w:val="white"/>
                 <w:rtl w:val="0"/>
               </w:rPr>
-              <w:t xml:space="preserve">}}% p.a.</w:t>
+              <w:t xml:space="preserve">}} p.a.</w:t>
             </w:r>
           </w:p>
         </w:tc>
@@ -10710,7 +10704,7 @@
           <w:highlight w:val="white"/>
           <w:rtl w:val="0"/>
         </w:rPr>
-        <w:t xml:space="preserve">{{annualized_interest_rate}}% p.a.</w:t>
+        <w:t xml:space="preserve">{{rate_of_interest}}% p.a.</w:t>
       </w:r>
       <w:r>
         <w:rPr>
@@ -13700,13 +13694,13 @@
     </w:r>
     <w:r>
       <w:drawing>
-        <wp:anchor allowOverlap="1" behindDoc="1" distB="0" distT="0" distL="114300" distR="114300" hidden="0" layoutInCell="1" locked="0" relativeHeight="0" simplePos="0">
+        <wp:anchor allowOverlap="1" behindDoc="1" distB="0" distT="0" distL="0" distR="0" hidden="0" layoutInCell="1" locked="0" relativeHeight="0" simplePos="0">
           <wp:simplePos x="0" y="0"/>
           <wp:positionH relativeFrom="column">
             <wp:posOffset>2847975</wp:posOffset>
           </wp:positionH>
           <wp:positionV relativeFrom="paragraph">
-            <wp:posOffset>-295274</wp:posOffset>
+            <wp:posOffset>-295273</wp:posOffset>
           </wp:positionV>
           <wp:extent cx="629920" cy="554355"/>
           <wp:effectExtent b="0" l="0" r="0" t="0"/>

</xml_diff>